<commit_message>
updated image thumbnail for website and new resume files
</commit_message>
<xml_diff>
--- a/resume_files/Jackson-R Resume-19.docx
+++ b/resume_files/Jackson-R Resume-19.docx
@@ -292,7 +292,7 @@
             <w:u w:val="single"/>
             <w:rtl w:val="0"/>
           </w:rPr>
-          <w:t xml:space="preserve">https://jackrobbins1.github.io/</w:t>
+          <w:t xml:space="preserve">Demo</w:t>
         </w:r>
       </w:hyperlink>
       <w:r>
@@ -302,6 +302,48 @@
           <w:szCs w:val="22"/>
           <w:rtl w:val="0"/>
         </w:rPr>
+        <w:t xml:space="preserve"> </w:t>
+      </w:r>
+      <w:r>
+        <w:rPr>
+          <w:rFonts w:ascii="Calibri" w:cs="Calibri" w:eastAsia="Calibri" w:hAnsi="Calibri"/>
+          <w:b w:val="1"/>
+          <w:sz w:val="22"/>
+          <w:szCs w:val="22"/>
+          <w:rtl w:val="0"/>
+        </w:rPr>
+        <w:t xml:space="preserve">|</w:t>
+      </w:r>
+      <w:r>
+        <w:rPr>
+          <w:rFonts w:ascii="Calibri" w:cs="Calibri" w:eastAsia="Calibri" w:hAnsi="Calibri"/>
+          <w:sz w:val="22"/>
+          <w:szCs w:val="22"/>
+          <w:rtl w:val="0"/>
+        </w:rPr>
+        <w:t xml:space="preserve"> </w:t>
+      </w:r>
+      <w:hyperlink r:id="rId10">
+        <w:r>
+          <w:rPr>
+            <w:rFonts w:ascii="Calibri" w:cs="Calibri" w:eastAsia="Calibri" w:hAnsi="Calibri"/>
+            <w:b w:val="1"/>
+            <w:color w:val="1155cc"/>
+            <w:sz w:val="22"/>
+            <w:szCs w:val="22"/>
+            <w:u w:val="single"/>
+            <w:rtl w:val="0"/>
+          </w:rPr>
+          <w:t xml:space="preserve">Code</w:t>
+        </w:r>
+      </w:hyperlink>
+      <w:r>
+        <w:rPr>
+          <w:rFonts w:ascii="Calibri" w:cs="Calibri" w:eastAsia="Calibri" w:hAnsi="Calibri"/>
+          <w:sz w:val="22"/>
+          <w:szCs w:val="22"/>
+          <w:rtl w:val="0"/>
+        </w:rPr>
         <w:tab/>
       </w:r>
     </w:p>
@@ -323,7 +365,7 @@
         </w:rPr>
         <w:t xml:space="preserve">Web portal for </w:t>
       </w:r>
-      <w:hyperlink r:id="rId10">
+      <w:hyperlink r:id="rId11">
         <w:r>
           <w:rPr>
             <w:rFonts w:ascii="Calibri" w:cs="Calibri" w:eastAsia="Calibri" w:hAnsi="Calibri"/>
@@ -536,7 +578,7 @@
         </w:rPr>
         <w:t xml:space="preserve">Grumbler — </w:t>
       </w:r>
-      <w:hyperlink r:id="rId11">
+      <w:hyperlink r:id="rId12">
         <w:r>
           <w:rPr>
             <w:rFonts w:ascii="Calibri" w:cs="Calibri" w:eastAsia="Calibri" w:hAnsi="Calibri"/>
@@ -547,7 +589,7 @@
             <w:u w:val="single"/>
             <w:rtl w:val="0"/>
           </w:rPr>
-          <w:t xml:space="preserve">https://jackrobbins1.github.io/</w:t>
+          <w:t xml:space="preserve">Code</w:t>
         </w:r>
       </w:hyperlink>
       <w:r>
@@ -759,7 +801,7 @@
         </w:rPr>
         <w:t xml:space="preserve">AMOpportunities — </w:t>
       </w:r>
-      <w:hyperlink r:id="rId12">
+      <w:hyperlink r:id="rId13">
         <w:r>
           <w:rPr>
             <w:rFonts w:ascii="Calibri" w:cs="Calibri" w:eastAsia="Calibri" w:hAnsi="Calibri"/>
@@ -960,7 +1002,7 @@
           <w:szCs w:val="22"/>
         </w:rPr>
       </w:pPr>
-      <w:hyperlink r:id="rId13">
+      <w:hyperlink r:id="rId14">
         <w:r>
           <w:rPr>
             <w:rFonts w:ascii="Calibri" w:cs="Calibri" w:eastAsia="Calibri" w:hAnsi="Calibri"/>
@@ -1116,7 +1158,7 @@
           <w:szCs w:val="22"/>
         </w:rPr>
       </w:pPr>
-      <w:hyperlink r:id="rId14">
+      <w:hyperlink r:id="rId15">
         <w:r>
           <w:rPr>
             <w:rFonts w:ascii="Calibri" w:cs="Calibri" w:eastAsia="Calibri" w:hAnsi="Calibri"/>
@@ -1296,7 +1338,7 @@
           <w:szCs w:val="22"/>
         </w:rPr>
       </w:pPr>
-      <w:hyperlink r:id="rId15">
+      <w:hyperlink r:id="rId16">
         <w:r>
           <w:rPr>
             <w:rFonts w:ascii="Calibri" w:cs="Calibri" w:eastAsia="Calibri" w:hAnsi="Calibri"/>

</xml_diff>

<commit_message>
updated resume on site
</commit_message>
<xml_diff>
--- a/resume_files/Jackson-R Resume-19.docx
+++ b/resume_files/Jackson-R Resume-19.docx
@@ -163,7 +163,7 @@
           <w:szCs w:val="22"/>
           <w:rtl w:val="0"/>
         </w:rPr>
-        <w:t xml:space="preserve">Full stack web developer and literal “Jack of all trades.” I offer a wide range of expertise from prior roles that encompass sales, marketing, operations, customer support, and most recently software development. From my extensive experience in customer facing roles, I am skilled at understanding the technology needs of customers or stakeholders and communicating solutions in simple and relatable terms. I am a lifelong learner who enjoys studying complex systems and solving problems.</w:t>
+        <w:t xml:space="preserve">Full stack web developer and literal “Jack of all trades.” I have expertise from prior roles that encompass sales, marketing, operations, customer support, and most recently software development. From my extensive experience in customer facing roles, I am skilled at understanding the technology needs of customers or stakeholders and communicating solutions in simple and relatable terms. I am a lifelong learner who enjoys studying complex systems and solving problems.</w:t>
       </w:r>
     </w:p>
     <w:p>
@@ -236,7 +236,7 @@
           <w:szCs w:val="20"/>
           <w:rtl w:val="0"/>
         </w:rPr>
-        <w:t xml:space="preserve">Ruby on Rails, JavaScript, React, Restful API Systems, SQL, Linux Ubuntu &amp; CentOS, Ionic, Angular, HTML, CSS, Bootstrap, Material Design Lite,  Git, Node.js, FreshDesk, Trello, Invision, Google Suite</w:t>
+        <w:t xml:space="preserve">Ruby on Rails, JavaScript, React, WordPress, PHP, Restful API Systems, SQL, Linux Ubuntu &amp; CentOS, Ionic, Angular, HTML, CSS, Bootstrap, Material Design Lite,  Git, Node.js, FreshDesk, Trello, Invision, Google Suite</w:t>
       </w:r>
       <w:r>
         <w:rPr>
@@ -385,7 +385,7 @@
           <w:szCs w:val="22"/>
           <w:rtl w:val="0"/>
         </w:rPr>
-        <w:t xml:space="preserve"> members to record and view their personal records with interactive dashboards</w:t>
+        <w:t xml:space="preserve"> members to record and view their personal records with interactive dashboards.</w:t>
       </w:r>
     </w:p>
     <w:p>
@@ -409,7 +409,7 @@
           <w:szCs w:val="22"/>
           <w:rtl w:val="0"/>
         </w:rPr>
-        <w:t xml:space="preserve">Built back end with Ruby on Rails set-up as a RESTFUL API and hosted on Heroku</w:t>
+        <w:t xml:space="preserve">Built back end with Ruby on Rails set-up as a RESTFUL API and hosted on Heroku.</w:t>
       </w:r>
     </w:p>
     <w:p>
@@ -470,7 +470,7 @@
           <w:szCs w:val="22"/>
           <w:rtl w:val="0"/>
         </w:rPr>
-        <w:t xml:space="preserve"> for user navigation</w:t>
+        <w:t xml:space="preserve"> for user navigation.</w:t>
       </w:r>
     </w:p>
     <w:p>
@@ -504,7 +504,7 @@
           <w:szCs w:val="22"/>
           <w:rtl w:val="0"/>
         </w:rPr>
-        <w:t xml:space="preserve">Uber’s react-vis library</w:t>
+        <w:t xml:space="preserve">Uber’s react-vis library.</w:t>
       </w:r>
     </w:p>
     <w:p>
@@ -529,7 +529,7 @@
           <w:szCs w:val="22"/>
           <w:rtl w:val="0"/>
         </w:rPr>
-        <w:t xml:space="preserve">Implemented secure login and user authentication using JSON web tokens and bcrypt</w:t>
+        <w:t xml:space="preserve">Implemented secure login and user authentication using JSON web tokens and bcrypt.</w:t>
       </w:r>
       <w:r>
         <w:rPr>
@@ -618,7 +618,7 @@
           <w:szCs w:val="22"/>
           <w:rtl w:val="0"/>
         </w:rPr>
-        <w:t xml:space="preserve">WebApp to search and view food inspection records for every Chicago restaurant</w:t>
+        <w:t xml:space="preserve">WebApp to search and view food inspection records for every Chicago restaurant.</w:t>
       </w:r>
     </w:p>
     <w:p>
@@ -661,7 +661,7 @@
           <w:szCs w:val="22"/>
           <w:rtl w:val="0"/>
         </w:rPr>
-        <w:t xml:space="preserve"> to enable users to find restaurants with a “Googly” search bar with relevant results</w:t>
+        <w:t xml:space="preserve"> to enable users to find restaurants with a “Googly” search bar with relevant results.</w:t>
       </w:r>
     </w:p>
     <w:p>
@@ -721,7 +721,7 @@
           <w:szCs w:val="22"/>
           <w:rtl w:val="0"/>
         </w:rPr>
-        <w:t xml:space="preserve"> to show inspection records for Chicago restaurants</w:t>
+        <w:t xml:space="preserve"> to show inspection records for Chicago restaurants.</w:t>
       </w:r>
     </w:p>
     <w:p>
@@ -756,6 +756,15 @@
           <w:rtl w:val="0"/>
         </w:rPr>
         <w:t xml:space="preserve">Semantic UI React</w:t>
+      </w:r>
+      <w:r>
+        <w:rPr>
+          <w:rFonts w:ascii="Calibri" w:cs="Calibri" w:eastAsia="Calibri" w:hAnsi="Calibri"/>
+          <w:sz w:val="22"/>
+          <w:szCs w:val="22"/>
+          <w:rtl w:val="0"/>
+        </w:rPr>
+        <w:t xml:space="preserve">.</w:t>
       </w:r>
       <w:r>
         <w:rPr>
@@ -995,7 +1004,6 @@
         <w:tabs>
           <w:tab w:val="right" w:pos="10536.000000000002"/>
         </w:tabs>
-        <w:spacing w:line="240" w:lineRule="auto"/>
         <w:rPr>
           <w:rFonts w:ascii="Calibri" w:cs="Calibri" w:eastAsia="Calibri" w:hAnsi="Calibri"/>
           <w:sz w:val="22"/>
@@ -1003,6 +1011,172 @@
         </w:rPr>
       </w:pPr>
       <w:hyperlink r:id="rId14">
+        <w:r>
+          <w:rPr>
+            <w:rFonts w:ascii="Calibri" w:cs="Calibri" w:eastAsia="Calibri" w:hAnsi="Calibri"/>
+            <w:b w:val="1"/>
+            <w:color w:val="1155cc"/>
+            <w:sz w:val="22"/>
+            <w:szCs w:val="22"/>
+            <w:u w:val="single"/>
+            <w:rtl w:val="0"/>
+          </w:rPr>
+          <w:t xml:space="preserve">National Democratic Training Committee</w:t>
+        </w:r>
+      </w:hyperlink>
+      <w:r>
+        <w:rPr>
+          <w:rFonts w:ascii="Calibri" w:cs="Calibri" w:eastAsia="Calibri" w:hAnsi="Calibri"/>
+          <w:b w:val="1"/>
+          <w:sz w:val="22"/>
+          <w:szCs w:val="22"/>
+          <w:rtl w:val="0"/>
+        </w:rPr>
+        <w:t xml:space="preserve"> — Chicago, IL</w:t>
+        <w:tab/>
+      </w:r>
+      <w:r>
+        <w:rPr>
+          <w:rFonts w:ascii="Calibri" w:cs="Calibri" w:eastAsia="Calibri" w:hAnsi="Calibri"/>
+          <w:sz w:val="22"/>
+          <w:szCs w:val="22"/>
+          <w:rtl w:val="0"/>
+        </w:rPr>
+        <w:t xml:space="preserve">August 2019 — Present</w:t>
+      </w:r>
+    </w:p>
+    <w:p>
+      <w:pPr>
+        <w:rPr>
+          <w:rFonts w:ascii="Calibri" w:cs="Calibri" w:eastAsia="Calibri" w:hAnsi="Calibri"/>
+          <w:sz w:val="22"/>
+          <w:szCs w:val="22"/>
+        </w:rPr>
+      </w:pPr>
+      <w:r>
+        <w:rPr>
+          <w:rFonts w:ascii="Calibri" w:cs="Calibri" w:eastAsia="Calibri" w:hAnsi="Calibri"/>
+          <w:sz w:val="22"/>
+          <w:szCs w:val="22"/>
+          <w:rtl w:val="0"/>
+        </w:rPr>
+        <w:t xml:space="preserve">Web Developer</w:t>
+      </w:r>
+    </w:p>
+    <w:p>
+      <w:pPr>
+        <w:rPr>
+          <w:rFonts w:ascii="Calibri" w:cs="Calibri" w:eastAsia="Calibri" w:hAnsi="Calibri"/>
+          <w:sz w:val="22"/>
+          <w:szCs w:val="22"/>
+        </w:rPr>
+      </w:pPr>
+      <w:r>
+        <w:rPr>
+          <w:rFonts w:ascii="Calibri" w:cs="Calibri" w:eastAsia="Calibri" w:hAnsi="Calibri"/>
+          <w:sz w:val="22"/>
+          <w:szCs w:val="22"/>
+          <w:rtl w:val="0"/>
+        </w:rPr>
+        <w:t xml:space="preserve">NDTC develops a free online and in-person learning platform to train the next generation of Democrats to run for office.</w:t>
+      </w:r>
+    </w:p>
+    <w:p>
+      <w:pPr>
+        <w:numPr>
+          <w:ilvl w:val="0"/>
+          <w:numId w:val="1"/>
+        </w:numPr>
+        <w:ind w:left="450" w:hanging="360"/>
+        <w:rPr>
+          <w:rFonts w:ascii="Calibri" w:cs="Calibri" w:eastAsia="Calibri" w:hAnsi="Calibri"/>
+          <w:sz w:val="22"/>
+          <w:szCs w:val="22"/>
+        </w:rPr>
+      </w:pPr>
+      <w:r>
+        <w:rPr>
+          <w:rFonts w:ascii="Calibri" w:cs="Calibri" w:eastAsia="Calibri" w:hAnsi="Calibri"/>
+          <w:sz w:val="22"/>
+          <w:szCs w:val="22"/>
+          <w:rtl w:val="0"/>
+        </w:rPr>
+        <w:t xml:space="preserve">Collaborate with NDTC's teams to design and build new features for </w:t>
+      </w:r>
+      <w:hyperlink r:id="rId15">
+        <w:r>
+          <w:rPr>
+            <w:rFonts w:ascii="Calibri" w:cs="Calibri" w:eastAsia="Calibri" w:hAnsi="Calibri"/>
+            <w:color w:val="1155cc"/>
+            <w:sz w:val="22"/>
+            <w:szCs w:val="22"/>
+            <w:u w:val="single"/>
+            <w:rtl w:val="0"/>
+          </w:rPr>
+          <w:t xml:space="preserve">traindemocrats.org</w:t>
+        </w:r>
+      </w:hyperlink>
+      <w:r>
+        <w:rPr>
+          <w:rFonts w:ascii="Calibri" w:cs="Calibri" w:eastAsia="Calibri" w:hAnsi="Calibri"/>
+          <w:sz w:val="22"/>
+          <w:szCs w:val="22"/>
+          <w:rtl w:val="0"/>
+        </w:rPr>
+        <w:t xml:space="preserve">.</w:t>
+      </w:r>
+    </w:p>
+    <w:p>
+      <w:pPr>
+        <w:numPr>
+          <w:ilvl w:val="0"/>
+          <w:numId w:val="1"/>
+        </w:numPr>
+        <w:ind w:left="450" w:hanging="360"/>
+        <w:rPr>
+          <w:rFonts w:ascii="Calibri" w:cs="Calibri" w:eastAsia="Calibri" w:hAnsi="Calibri"/>
+          <w:sz w:val="22"/>
+          <w:szCs w:val="22"/>
+        </w:rPr>
+      </w:pPr>
+      <w:r>
+        <w:rPr>
+          <w:rFonts w:ascii="Calibri" w:cs="Calibri" w:eastAsia="Calibri" w:hAnsi="Calibri"/>
+          <w:sz w:val="22"/>
+          <w:szCs w:val="22"/>
+          <w:rtl w:val="0"/>
+        </w:rPr>
+        <w:t xml:space="preserve">Follow product roadmap to develop improvements for our software built on WordPress.</w:t>
+      </w:r>
+    </w:p>
+    <w:p>
+      <w:pPr>
+        <w:ind w:left="0" w:firstLine="0"/>
+        <w:rPr>
+          <w:rFonts w:ascii="Calibri" w:cs="Calibri" w:eastAsia="Calibri" w:hAnsi="Calibri"/>
+          <w:sz w:val="22"/>
+          <w:szCs w:val="22"/>
+        </w:rPr>
+      </w:pPr>
+      <w:r>
+        <w:rPr>
+          <w:rtl w:val="0"/>
+        </w:rPr>
+      </w:r>
+    </w:p>
+    <w:p>
+      <w:pPr>
+        <w:tabs>
+          <w:tab w:val="right" w:pos="10536.000000000002"/>
+        </w:tabs>
+        <w:spacing w:line="240" w:lineRule="auto"/>
+        <w:rPr>
+          <w:rFonts w:ascii="Calibri" w:cs="Calibri" w:eastAsia="Calibri" w:hAnsi="Calibri"/>
+          <w:sz w:val="22"/>
+          <w:szCs w:val="22"/>
+        </w:rPr>
+      </w:pPr>
+      <w:hyperlink r:id="rId16">
         <w:r>
           <w:rPr>
             <w:rFonts w:ascii="Calibri" w:cs="Calibri" w:eastAsia="Calibri" w:hAnsi="Calibri"/>
@@ -1097,7 +1271,7 @@
           <w:szCs w:val="22"/>
           <w:rtl w:val="0"/>
         </w:rPr>
-        <w:t xml:space="preserve">Developed the front-end of AMO’s web and mobile app using Ionic.</w:t>
+        <w:t xml:space="preserve">Developed the front-end of AMO’s web and mobile app using Ionic and Angular.</w:t>
       </w:r>
     </w:p>
     <w:p>
@@ -1158,7 +1332,7 @@
           <w:szCs w:val="22"/>
         </w:rPr>
       </w:pPr>
-      <w:hyperlink r:id="rId15">
+      <w:hyperlink r:id="rId17">
         <w:r>
           <w:rPr>
             <w:rFonts w:ascii="Calibri" w:cs="Calibri" w:eastAsia="Calibri" w:hAnsi="Calibri"/>
@@ -1283,7 +1457,7 @@
           <w:szCs w:val="22"/>
           <w:rtl w:val="0"/>
         </w:rPr>
-        <w:t xml:space="preserve">Assist clients with account options, ongoing subscriptions / billing, and troubleshooting technical issues </w:t>
+        <w:t xml:space="preserve">Assist clients with account options, ongoing subscriptions / billing, and troubleshooting technical issues.</w:t>
       </w:r>
     </w:p>
     <w:p>
@@ -1309,160 +1483,6 @@
           <w:rtl w:val="0"/>
         </w:rPr>
         <w:t xml:space="preserve">Created documentation for the support team’s procedures to improve the quality and consistency of customer service.</w:t>
-      </w:r>
-    </w:p>
-    <w:p>
-      <w:pPr>
-        <w:spacing w:line="240" w:lineRule="auto"/>
-        <w:rPr>
-          <w:rFonts w:ascii="Calibri" w:cs="Calibri" w:eastAsia="Calibri" w:hAnsi="Calibri"/>
-          <w:sz w:val="22"/>
-          <w:szCs w:val="22"/>
-        </w:rPr>
-      </w:pPr>
-      <w:r>
-        <w:rPr>
-          <w:rtl w:val="0"/>
-        </w:rPr>
-      </w:r>
-    </w:p>
-    <w:p>
-      <w:pPr>
-        <w:tabs>
-          <w:tab w:val="right" w:pos="10536.000000000002"/>
-        </w:tabs>
-        <w:spacing w:line="240" w:lineRule="auto"/>
-        <w:rPr>
-          <w:rFonts w:ascii="Calibri" w:cs="Calibri" w:eastAsia="Calibri" w:hAnsi="Calibri"/>
-          <w:sz w:val="22"/>
-          <w:szCs w:val="22"/>
-        </w:rPr>
-      </w:pPr>
-      <w:hyperlink r:id="rId16">
-        <w:r>
-          <w:rPr>
-            <w:rFonts w:ascii="Calibri" w:cs="Calibri" w:eastAsia="Calibri" w:hAnsi="Calibri"/>
-            <w:b w:val="1"/>
-            <w:color w:val="1155cc"/>
-            <w:sz w:val="22"/>
-            <w:szCs w:val="22"/>
-            <w:u w:val="single"/>
-            <w:rtl w:val="0"/>
-          </w:rPr>
-          <w:t xml:space="preserve">DialogTech</w:t>
-        </w:r>
-      </w:hyperlink>
-      <w:r>
-        <w:rPr>
-          <w:rFonts w:ascii="Calibri" w:cs="Calibri" w:eastAsia="Calibri" w:hAnsi="Calibri"/>
-          <w:b w:val="1"/>
-          <w:sz w:val="22"/>
-          <w:szCs w:val="22"/>
-          <w:rtl w:val="0"/>
-        </w:rPr>
-        <w:t xml:space="preserve"> — Chicago, IL</w:t>
-        <w:tab/>
-      </w:r>
-      <w:r>
-        <w:rPr>
-          <w:rFonts w:ascii="Calibri" w:cs="Calibri" w:eastAsia="Calibri" w:hAnsi="Calibri"/>
-          <w:sz w:val="22"/>
-          <w:szCs w:val="22"/>
-          <w:rtl w:val="0"/>
-        </w:rPr>
-        <w:t xml:space="preserve">May 2016 — January 2017</w:t>
-      </w:r>
-      <w:r>
-        <w:rPr>
-          <w:rtl w:val="0"/>
-        </w:rPr>
-      </w:r>
-    </w:p>
-    <w:p>
-      <w:pPr>
-        <w:spacing w:line="240" w:lineRule="auto"/>
-        <w:rPr>
-          <w:rFonts w:ascii="Calibri" w:cs="Calibri" w:eastAsia="Calibri" w:hAnsi="Calibri"/>
-          <w:sz w:val="22"/>
-          <w:szCs w:val="22"/>
-        </w:rPr>
-      </w:pPr>
-      <w:r>
-        <w:rPr>
-          <w:rFonts w:ascii="Calibri" w:cs="Calibri" w:eastAsia="Calibri" w:hAnsi="Calibri"/>
-          <w:sz w:val="22"/>
-          <w:szCs w:val="22"/>
-          <w:rtl w:val="0"/>
-        </w:rPr>
-        <w:t xml:space="preserve">Account Development Representative of call attribution technology</w:t>
-      </w:r>
-    </w:p>
-    <w:p>
-      <w:pPr>
-        <w:spacing w:line="240" w:lineRule="auto"/>
-        <w:rPr>
-          <w:rFonts w:ascii="Calibri" w:cs="Calibri" w:eastAsia="Calibri" w:hAnsi="Calibri"/>
-          <w:sz w:val="22"/>
-          <w:szCs w:val="22"/>
-        </w:rPr>
-      </w:pPr>
-      <w:r>
-        <w:rPr>
-          <w:rFonts w:ascii="Calibri" w:cs="Calibri" w:eastAsia="Calibri" w:hAnsi="Calibri"/>
-          <w:sz w:val="22"/>
-          <w:szCs w:val="22"/>
-          <w:rtl w:val="0"/>
-        </w:rPr>
-        <w:t xml:space="preserve">Chicago-based tech company that develops inbound call tracking software for digital marketers.</w:t>
-      </w:r>
-    </w:p>
-    <w:p>
-      <w:pPr>
-        <w:numPr>
-          <w:ilvl w:val="0"/>
-          <w:numId w:val="1"/>
-        </w:numPr>
-        <w:spacing w:line="240" w:lineRule="auto"/>
-        <w:ind w:left="450" w:hanging="360"/>
-        <w:rPr>
-          <w:rFonts w:ascii="Calibri" w:cs="Calibri" w:eastAsia="Calibri" w:hAnsi="Calibri"/>
-          <w:sz w:val="22"/>
-          <w:szCs w:val="22"/>
-        </w:rPr>
-      </w:pPr>
-      <w:r>
-        <w:rPr>
-          <w:rFonts w:ascii="Calibri" w:cs="Calibri" w:eastAsia="Calibri" w:hAnsi="Calibri"/>
-          <w:sz w:val="22"/>
-          <w:szCs w:val="22"/>
-          <w:rtl w:val="0"/>
-        </w:rPr>
-        <w:t xml:space="preserve">Worked with business dev. team to execute prospecting strategy built from multi-channel marketing data.</w:t>
-      </w:r>
-    </w:p>
-    <w:p>
-      <w:pPr>
-        <w:numPr>
-          <w:ilvl w:val="0"/>
-          <w:numId w:val="1"/>
-        </w:numPr>
-        <w:spacing w:line="240" w:lineRule="auto"/>
-        <w:ind w:left="450" w:hanging="360"/>
-        <w:rPr>
-          <w:rFonts w:ascii="Calibri" w:cs="Calibri" w:eastAsia="Calibri" w:hAnsi="Calibri"/>
-          <w:sz w:val="22"/>
-          <w:szCs w:val="22"/>
-          <w:u w:val="none"/>
-        </w:rPr>
-      </w:pPr>
-      <w:r>
-        <w:rPr>
-          <w:rFonts w:ascii="Calibri" w:cs="Calibri" w:eastAsia="Calibri" w:hAnsi="Calibri"/>
-          <w:sz w:val="22"/>
-          <w:szCs w:val="22"/>
-          <w:rtl w:val="0"/>
-        </w:rPr>
-        <w:t xml:space="preserve">Informed potential clients about our software and how the data it gathers can improve and integrate with their systems.</w:t>
       </w:r>
     </w:p>
     <w:p>

</xml_diff>

<commit_message>
added d3 usa map to my porftolio and made changes to resume
</commit_message>
<xml_diff>
--- a/resume_files/Jackson-R Resume-19.docx
+++ b/resume_files/Jackson-R Resume-19.docx
@@ -64,7 +64,7 @@
           <w:szCs w:val="22"/>
           <w:rtl w:val="0"/>
         </w:rPr>
-        <w:t xml:space="preserve">(312) 429-7345 |</w:t>
+        <w:t xml:space="preserve">(312) 429-7345 | </w:t>
       </w:r>
       <w:hyperlink r:id="rId7">
         <w:r>
@@ -238,25 +238,42 @@
         </w:rPr>
         <w:t xml:space="preserve">Ruby on Rails, JavaScript, React, WordPress, PHP, Restful API Systems, SQL, Linux Ubuntu &amp; CentOS, Ionic, Angular, HTML, CSS, Bootstrap, Material Design Lite,  Git, Node.js, FreshDesk, Trello, Invision, Google Suite</w:t>
       </w:r>
-      <w:r>
-        <w:rPr>
-          <w:rtl w:val="0"/>
-        </w:rPr>
-      </w:r>
-    </w:p>
-    <w:p>
-      <w:pPr>
-        <w:spacing w:line="240" w:lineRule="auto"/>
-        <w:rPr>
-          <w:rFonts w:ascii="Calibri" w:cs="Calibri" w:eastAsia="Calibri" w:hAnsi="Calibri"/>
-          <w:sz w:val="22"/>
-          <w:szCs w:val="22"/>
-        </w:rPr>
-      </w:pPr>
-      <w:r>
-        <w:rPr>
-          <w:rtl w:val="0"/>
-        </w:rPr>
+    </w:p>
+    <w:p>
+      <w:pPr>
+        <w:spacing w:line="240" w:lineRule="auto"/>
+        <w:jc w:val="left"/>
+        <w:rPr>
+          <w:rFonts w:ascii="Calibri" w:cs="Calibri" w:eastAsia="Calibri" w:hAnsi="Calibri"/>
+          <w:sz w:val="20"/>
+          <w:szCs w:val="20"/>
+        </w:rPr>
+      </w:pPr>
+      <w:r>
+        <w:rPr>
+          <w:rtl w:val="0"/>
+        </w:rPr>
+      </w:r>
+    </w:p>
+    <w:p>
+      <w:pPr>
+        <w:jc w:val="center"/>
+        <w:rPr>
+          <w:rFonts w:ascii="Calibri" w:cs="Calibri" w:eastAsia="Calibri" w:hAnsi="Calibri"/>
+          <w:b w:val="1"/>
+          <w:sz w:val="22"/>
+          <w:szCs w:val="22"/>
+        </w:rPr>
+      </w:pPr>
+      <w:r>
+        <w:rPr>
+          <w:rFonts w:ascii="Calibri" w:cs="Calibri" w:eastAsia="Calibri" w:hAnsi="Calibri"/>
+          <w:b w:val="1"/>
+          <w:sz w:val="22"/>
+          <w:szCs w:val="22"/>
+          <w:rtl w:val="0"/>
+        </w:rPr>
+        <w:t xml:space="preserve">WORK EXPERIENCE</w:t>
       </w:r>
     </w:p>
     <w:p>
@@ -264,6 +281,508 @@
         <w:tabs>
           <w:tab w:val="right" w:pos="10536.000000000002"/>
         </w:tabs>
+        <w:rPr>
+          <w:rFonts w:ascii="Calibri" w:cs="Calibri" w:eastAsia="Calibri" w:hAnsi="Calibri"/>
+          <w:sz w:val="22"/>
+          <w:szCs w:val="22"/>
+        </w:rPr>
+      </w:pPr>
+      <w:hyperlink r:id="rId9">
+        <w:r>
+          <w:rPr>
+            <w:rFonts w:ascii="Calibri" w:cs="Calibri" w:eastAsia="Calibri" w:hAnsi="Calibri"/>
+            <w:b w:val="1"/>
+            <w:color w:val="1155cc"/>
+            <w:sz w:val="22"/>
+            <w:szCs w:val="22"/>
+            <w:u w:val="single"/>
+            <w:rtl w:val="0"/>
+          </w:rPr>
+          <w:t xml:space="preserve">National Democratic Training Committee</w:t>
+        </w:r>
+      </w:hyperlink>
+      <w:r>
+        <w:rPr>
+          <w:rFonts w:ascii="Calibri" w:cs="Calibri" w:eastAsia="Calibri" w:hAnsi="Calibri"/>
+          <w:b w:val="1"/>
+          <w:sz w:val="22"/>
+          <w:szCs w:val="22"/>
+          <w:rtl w:val="0"/>
+        </w:rPr>
+        <w:t xml:space="preserve"> — Chicago, IL</w:t>
+        <w:tab/>
+      </w:r>
+      <w:r>
+        <w:rPr>
+          <w:rFonts w:ascii="Calibri" w:cs="Calibri" w:eastAsia="Calibri" w:hAnsi="Calibri"/>
+          <w:sz w:val="22"/>
+          <w:szCs w:val="22"/>
+          <w:rtl w:val="0"/>
+        </w:rPr>
+        <w:t xml:space="preserve">August 2019 — Present</w:t>
+      </w:r>
+    </w:p>
+    <w:p>
+      <w:pPr>
+        <w:rPr>
+          <w:rFonts w:ascii="Calibri" w:cs="Calibri" w:eastAsia="Calibri" w:hAnsi="Calibri"/>
+          <w:sz w:val="22"/>
+          <w:szCs w:val="22"/>
+        </w:rPr>
+      </w:pPr>
+      <w:r>
+        <w:rPr>
+          <w:rFonts w:ascii="Calibri" w:cs="Calibri" w:eastAsia="Calibri" w:hAnsi="Calibri"/>
+          <w:sz w:val="22"/>
+          <w:szCs w:val="22"/>
+          <w:rtl w:val="0"/>
+        </w:rPr>
+        <w:t xml:space="preserve">Web Developer</w:t>
+      </w:r>
+    </w:p>
+    <w:p>
+      <w:pPr>
+        <w:rPr>
+          <w:rFonts w:ascii="Calibri" w:cs="Calibri" w:eastAsia="Calibri" w:hAnsi="Calibri"/>
+          <w:sz w:val="22"/>
+          <w:szCs w:val="22"/>
+        </w:rPr>
+      </w:pPr>
+      <w:r>
+        <w:rPr>
+          <w:rFonts w:ascii="Calibri" w:cs="Calibri" w:eastAsia="Calibri" w:hAnsi="Calibri"/>
+          <w:sz w:val="22"/>
+          <w:szCs w:val="22"/>
+          <w:rtl w:val="0"/>
+        </w:rPr>
+        <w:t xml:space="preserve">NDTC develops a free online and in-person learning platform to train the next generation of Democrats to run for office.</w:t>
+      </w:r>
+    </w:p>
+    <w:p>
+      <w:pPr>
+        <w:numPr>
+          <w:ilvl w:val="0"/>
+          <w:numId w:val="1"/>
+        </w:numPr>
+        <w:ind w:left="450" w:hanging="360"/>
+        <w:rPr>
+          <w:rFonts w:ascii="Calibri" w:cs="Calibri" w:eastAsia="Calibri" w:hAnsi="Calibri"/>
+          <w:sz w:val="22"/>
+          <w:szCs w:val="22"/>
+        </w:rPr>
+      </w:pPr>
+      <w:r>
+        <w:rPr>
+          <w:rFonts w:ascii="Calibri" w:cs="Calibri" w:eastAsia="Calibri" w:hAnsi="Calibri"/>
+          <w:sz w:val="22"/>
+          <w:szCs w:val="22"/>
+          <w:rtl w:val="0"/>
+        </w:rPr>
+        <w:t xml:space="preserve">Collaborate with NDTC's teams to design and build new features for </w:t>
+      </w:r>
+      <w:hyperlink r:id="rId10">
+        <w:r>
+          <w:rPr>
+            <w:rFonts w:ascii="Calibri" w:cs="Calibri" w:eastAsia="Calibri" w:hAnsi="Calibri"/>
+            <w:color w:val="1155cc"/>
+            <w:sz w:val="22"/>
+            <w:szCs w:val="22"/>
+            <w:u w:val="single"/>
+            <w:rtl w:val="0"/>
+          </w:rPr>
+          <w:t xml:space="preserve">traindemocrats.org</w:t>
+        </w:r>
+      </w:hyperlink>
+      <w:r>
+        <w:rPr>
+          <w:rFonts w:ascii="Calibri" w:cs="Calibri" w:eastAsia="Calibri" w:hAnsi="Calibri"/>
+          <w:sz w:val="22"/>
+          <w:szCs w:val="22"/>
+          <w:rtl w:val="0"/>
+        </w:rPr>
+        <w:t xml:space="preserve">.</w:t>
+      </w:r>
+    </w:p>
+    <w:p>
+      <w:pPr>
+        <w:numPr>
+          <w:ilvl w:val="0"/>
+          <w:numId w:val="1"/>
+        </w:numPr>
+        <w:ind w:left="450" w:hanging="360"/>
+        <w:rPr>
+          <w:rFonts w:ascii="Calibri" w:cs="Calibri" w:eastAsia="Calibri" w:hAnsi="Calibri"/>
+          <w:sz w:val="22"/>
+          <w:szCs w:val="22"/>
+        </w:rPr>
+      </w:pPr>
+      <w:r>
+        <w:rPr>
+          <w:rFonts w:ascii="Calibri" w:cs="Calibri" w:eastAsia="Calibri" w:hAnsi="Calibri"/>
+          <w:sz w:val="22"/>
+          <w:szCs w:val="22"/>
+          <w:rtl w:val="0"/>
+        </w:rPr>
+        <w:t xml:space="preserve">Follow product roadmap to develop improvements for our software built on WordPress.</w:t>
+      </w:r>
+    </w:p>
+    <w:p>
+      <w:pPr>
+        <w:rPr>
+          <w:rFonts w:ascii="Calibri" w:cs="Calibri" w:eastAsia="Calibri" w:hAnsi="Calibri"/>
+          <w:sz w:val="22"/>
+          <w:szCs w:val="22"/>
+        </w:rPr>
+      </w:pPr>
+      <w:r>
+        <w:rPr>
+          <w:rtl w:val="0"/>
+        </w:rPr>
+      </w:r>
+    </w:p>
+    <w:p>
+      <w:pPr>
+        <w:tabs>
+          <w:tab w:val="right" w:pos="10536.000000000002"/>
+        </w:tabs>
+        <w:rPr>
+          <w:rFonts w:ascii="Calibri" w:cs="Calibri" w:eastAsia="Calibri" w:hAnsi="Calibri"/>
+          <w:sz w:val="22"/>
+          <w:szCs w:val="22"/>
+        </w:rPr>
+      </w:pPr>
+      <w:hyperlink r:id="rId11">
+        <w:r>
+          <w:rPr>
+            <w:rFonts w:ascii="Calibri" w:cs="Calibri" w:eastAsia="Calibri" w:hAnsi="Calibri"/>
+            <w:b w:val="1"/>
+            <w:color w:val="1155cc"/>
+            <w:sz w:val="22"/>
+            <w:szCs w:val="22"/>
+            <w:u w:val="single"/>
+            <w:rtl w:val="0"/>
+          </w:rPr>
+          <w:t xml:space="preserve">AMOpportunities</w:t>
+        </w:r>
+      </w:hyperlink>
+      <w:r>
+        <w:rPr>
+          <w:rFonts w:ascii="Calibri" w:cs="Calibri" w:eastAsia="Calibri" w:hAnsi="Calibri"/>
+          <w:b w:val="1"/>
+          <w:sz w:val="22"/>
+          <w:szCs w:val="22"/>
+          <w:rtl w:val="0"/>
+        </w:rPr>
+        <w:t xml:space="preserve"> — Chicago, IL</w:t>
+      </w:r>
+      <w:r>
+        <w:rPr>
+          <w:rFonts w:ascii="Calibri" w:cs="Calibri" w:eastAsia="Calibri" w:hAnsi="Calibri"/>
+          <w:sz w:val="22"/>
+          <w:szCs w:val="22"/>
+          <w:rtl w:val="0"/>
+        </w:rPr>
+        <w:tab/>
+        <w:t xml:space="preserve">July 2018 — November 2018</w:t>
+      </w:r>
+    </w:p>
+    <w:p>
+      <w:pPr>
+        <w:rPr>
+          <w:rFonts w:ascii="Calibri" w:cs="Calibri" w:eastAsia="Calibri" w:hAnsi="Calibri"/>
+          <w:sz w:val="22"/>
+          <w:szCs w:val="22"/>
+        </w:rPr>
+      </w:pPr>
+      <w:r>
+        <w:rPr>
+          <w:rFonts w:ascii="Calibri" w:cs="Calibri" w:eastAsia="Calibri" w:hAnsi="Calibri"/>
+          <w:sz w:val="22"/>
+          <w:szCs w:val="22"/>
+          <w:rtl w:val="0"/>
+        </w:rPr>
+        <w:t xml:space="preserve">Junior Web Developer</w:t>
+      </w:r>
+    </w:p>
+    <w:p>
+      <w:pPr>
+        <w:rPr>
+          <w:rFonts w:ascii="Calibri" w:cs="Calibri" w:eastAsia="Calibri" w:hAnsi="Calibri"/>
+          <w:sz w:val="22"/>
+          <w:szCs w:val="22"/>
+        </w:rPr>
+      </w:pPr>
+      <w:r>
+        <w:rPr>
+          <w:rFonts w:ascii="Calibri" w:cs="Calibri" w:eastAsia="Calibri" w:hAnsi="Calibri"/>
+          <w:sz w:val="22"/>
+          <w:szCs w:val="22"/>
+          <w:rtl w:val="0"/>
+        </w:rPr>
+        <w:t xml:space="preserve">AMO develops an online platform that connects healthcare providers with medical students seeking clinical rotations.</w:t>
+      </w:r>
+    </w:p>
+    <w:p>
+      <w:pPr>
+        <w:numPr>
+          <w:ilvl w:val="0"/>
+          <w:numId w:val="2"/>
+        </w:numPr>
+        <w:ind w:left="360"/>
+        <w:rPr>
+          <w:rFonts w:ascii="Calibri" w:cs="Calibri" w:eastAsia="Calibri" w:hAnsi="Calibri"/>
+          <w:b w:val="1"/>
+          <w:sz w:val="22"/>
+          <w:szCs w:val="22"/>
+        </w:rPr>
+      </w:pPr>
+      <w:r>
+        <w:rPr>
+          <w:rFonts w:ascii="Calibri" w:cs="Calibri" w:eastAsia="Calibri" w:hAnsi="Calibri"/>
+          <w:sz w:val="22"/>
+          <w:szCs w:val="22"/>
+          <w:rtl w:val="0"/>
+        </w:rPr>
+        <w:t xml:space="preserve">Developed the front-end of AMO’s web and mobile app using Ionic and Angular.</w:t>
+      </w:r>
+    </w:p>
+    <w:p>
+      <w:pPr>
+        <w:numPr>
+          <w:ilvl w:val="0"/>
+          <w:numId w:val="2"/>
+        </w:numPr>
+        <w:ind w:left="360"/>
+        <w:rPr>
+          <w:rFonts w:ascii="Calibri" w:cs="Calibri" w:eastAsia="Calibri" w:hAnsi="Calibri"/>
+          <w:sz w:val="22"/>
+          <w:szCs w:val="22"/>
+        </w:rPr>
+      </w:pPr>
+      <w:r>
+        <w:rPr>
+          <w:rFonts w:ascii="Calibri" w:cs="Calibri" w:eastAsia="Calibri" w:hAnsi="Calibri"/>
+          <w:sz w:val="22"/>
+          <w:szCs w:val="22"/>
+          <w:rtl w:val="0"/>
+        </w:rPr>
+        <w:t xml:space="preserve">Worked alongside AMO’s various teams to gather input and design custom components for the app’s UX / UI.</w:t>
+      </w:r>
+    </w:p>
+    <w:p>
+      <w:pPr>
+        <w:rPr>
+          <w:rFonts w:ascii="Calibri" w:cs="Calibri" w:eastAsia="Calibri" w:hAnsi="Calibri"/>
+          <w:sz w:val="22"/>
+          <w:szCs w:val="22"/>
+          <w:highlight w:val="white"/>
+        </w:rPr>
+      </w:pPr>
+      <w:r>
+        <w:rPr>
+          <w:rtl w:val="0"/>
+        </w:rPr>
+      </w:r>
+    </w:p>
+    <w:p>
+      <w:pPr>
+        <w:tabs>
+          <w:tab w:val="right" w:pos="10536.000000000002"/>
+        </w:tabs>
+        <w:rPr>
+          <w:rFonts w:ascii="Calibri" w:cs="Calibri" w:eastAsia="Calibri" w:hAnsi="Calibri"/>
+          <w:sz w:val="22"/>
+          <w:szCs w:val="22"/>
+        </w:rPr>
+      </w:pPr>
+      <w:hyperlink r:id="rId12">
+        <w:r>
+          <w:rPr>
+            <w:rFonts w:ascii="Calibri" w:cs="Calibri" w:eastAsia="Calibri" w:hAnsi="Calibri"/>
+            <w:b w:val="1"/>
+            <w:color w:val="1155cc"/>
+            <w:sz w:val="22"/>
+            <w:szCs w:val="22"/>
+            <w:u w:val="single"/>
+            <w:rtl w:val="0"/>
+          </w:rPr>
+          <w:t xml:space="preserve">TouchBistro</w:t>
+        </w:r>
+      </w:hyperlink>
+      <w:r>
+        <w:rPr>
+          <w:rFonts w:ascii="Calibri" w:cs="Calibri" w:eastAsia="Calibri" w:hAnsi="Calibri"/>
+          <w:b w:val="1"/>
+          <w:sz w:val="22"/>
+          <w:szCs w:val="22"/>
+          <w:rtl w:val="0"/>
+        </w:rPr>
+        <w:t xml:space="preserve"> — Chicago, IL</w:t>
+        <w:tab/>
+      </w:r>
+      <w:r>
+        <w:rPr>
+          <w:rFonts w:ascii="Calibri" w:cs="Calibri" w:eastAsia="Calibri" w:hAnsi="Calibri"/>
+          <w:sz w:val="22"/>
+          <w:szCs w:val="22"/>
+          <w:rtl w:val="0"/>
+        </w:rPr>
+        <w:t xml:space="preserve">July 2017 — October 2017</w:t>
+      </w:r>
+    </w:p>
+    <w:p>
+      <w:pPr>
+        <w:rPr>
+          <w:rFonts w:ascii="Calibri" w:cs="Calibri" w:eastAsia="Calibri" w:hAnsi="Calibri"/>
+          <w:sz w:val="22"/>
+          <w:szCs w:val="22"/>
+        </w:rPr>
+      </w:pPr>
+      <w:r>
+        <w:rPr>
+          <w:rFonts w:ascii="Calibri" w:cs="Calibri" w:eastAsia="Calibri" w:hAnsi="Calibri"/>
+          <w:sz w:val="22"/>
+          <w:szCs w:val="22"/>
+          <w:rtl w:val="0"/>
+        </w:rPr>
+        <w:t xml:space="preserve">Customer Care Specialist</w:t>
+      </w:r>
+    </w:p>
+    <w:p>
+      <w:pPr>
+        <w:rPr>
+          <w:rFonts w:ascii="Calibri" w:cs="Calibri" w:eastAsia="Calibri" w:hAnsi="Calibri"/>
+          <w:sz w:val="22"/>
+          <w:szCs w:val="22"/>
+        </w:rPr>
+      </w:pPr>
+      <w:r>
+        <w:rPr>
+          <w:rFonts w:ascii="Calibri" w:cs="Calibri" w:eastAsia="Calibri" w:hAnsi="Calibri"/>
+          <w:sz w:val="22"/>
+          <w:szCs w:val="22"/>
+          <w:rtl w:val="0"/>
+        </w:rPr>
+        <w:t xml:space="preserve">Toronto-based tech company that develops a restaurant point of sale (POS) system for the iPad.</w:t>
+      </w:r>
+    </w:p>
+    <w:p>
+      <w:pPr>
+        <w:numPr>
+          <w:ilvl w:val="0"/>
+          <w:numId w:val="1"/>
+        </w:numPr>
+        <w:ind w:left="450" w:hanging="360"/>
+        <w:rPr>
+          <w:rFonts w:ascii="Calibri" w:cs="Calibri" w:eastAsia="Calibri" w:hAnsi="Calibri"/>
+          <w:b w:val="1"/>
+          <w:sz w:val="22"/>
+          <w:szCs w:val="22"/>
+        </w:rPr>
+      </w:pPr>
+      <w:r>
+        <w:rPr>
+          <w:rFonts w:ascii="Calibri" w:cs="Calibri" w:eastAsia="Calibri" w:hAnsi="Calibri"/>
+          <w:sz w:val="22"/>
+          <w:szCs w:val="22"/>
+          <w:rtl w:val="0"/>
+        </w:rPr>
+        <w:t xml:space="preserve">Handle Tier 1 customer support requests from inbound calls, emails, and tickets.</w:t>
+      </w:r>
+    </w:p>
+    <w:p>
+      <w:pPr>
+        <w:numPr>
+          <w:ilvl w:val="0"/>
+          <w:numId w:val="1"/>
+        </w:numPr>
+        <w:ind w:left="450" w:hanging="360"/>
+        <w:rPr>
+          <w:rFonts w:ascii="Calibri" w:cs="Calibri" w:eastAsia="Calibri" w:hAnsi="Calibri"/>
+          <w:b w:val="1"/>
+          <w:sz w:val="22"/>
+          <w:szCs w:val="22"/>
+        </w:rPr>
+      </w:pPr>
+      <w:r>
+        <w:rPr>
+          <w:rFonts w:ascii="Calibri" w:cs="Calibri" w:eastAsia="Calibri" w:hAnsi="Calibri"/>
+          <w:sz w:val="22"/>
+          <w:szCs w:val="22"/>
+          <w:rtl w:val="0"/>
+        </w:rPr>
+        <w:t xml:space="preserve">Assist clients with account options, ongoing subscriptions / billing, and troubleshooting technical issues.</w:t>
+      </w:r>
+    </w:p>
+    <w:p>
+      <w:pPr>
+        <w:numPr>
+          <w:ilvl w:val="0"/>
+          <w:numId w:val="1"/>
+        </w:numPr>
+        <w:ind w:left="450" w:hanging="360"/>
+        <w:rPr>
+          <w:rFonts w:ascii="Calibri" w:cs="Calibri" w:eastAsia="Calibri" w:hAnsi="Calibri"/>
+          <w:b w:val="1"/>
+          <w:sz w:val="22"/>
+          <w:szCs w:val="22"/>
+        </w:rPr>
+      </w:pPr>
+      <w:r>
+        <w:rPr>
+          <w:rFonts w:ascii="Calibri" w:cs="Calibri" w:eastAsia="Calibri" w:hAnsi="Calibri"/>
+          <w:sz w:val="22"/>
+          <w:szCs w:val="22"/>
+          <w:rtl w:val="0"/>
+        </w:rPr>
+        <w:t xml:space="preserve">Created documentation for the support team’s procedures to improve the quality and consistency of customer service.</w:t>
+      </w:r>
+    </w:p>
+    <w:p>
+      <w:pPr>
+        <w:ind w:left="0" w:firstLine="0"/>
+        <w:rPr>
+          <w:rFonts w:ascii="Calibri" w:cs="Calibri" w:eastAsia="Calibri" w:hAnsi="Calibri"/>
+          <w:sz w:val="22"/>
+          <w:szCs w:val="22"/>
+        </w:rPr>
+      </w:pPr>
+      <w:r>
+        <w:rPr>
+          <w:rtl w:val="0"/>
+        </w:rPr>
+      </w:r>
+    </w:p>
+    <w:p>
+      <w:pPr>
+        <w:tabs>
+          <w:tab w:val="right" w:pos="10536.000000000002"/>
+        </w:tabs>
+        <w:spacing w:line="240" w:lineRule="auto"/>
+        <w:jc w:val="center"/>
+        <w:rPr>
+          <w:rFonts w:ascii="Calibri" w:cs="Calibri" w:eastAsia="Calibri" w:hAnsi="Calibri"/>
+          <w:b w:val="1"/>
+          <w:sz w:val="22"/>
+          <w:szCs w:val="22"/>
+        </w:rPr>
+      </w:pPr>
+      <w:r>
+        <w:rPr>
+          <w:rFonts w:ascii="Calibri" w:cs="Calibri" w:eastAsia="Calibri" w:hAnsi="Calibri"/>
+          <w:b w:val="1"/>
+          <w:sz w:val="22"/>
+          <w:szCs w:val="22"/>
+          <w:rtl w:val="0"/>
+        </w:rPr>
+        <w:t xml:space="preserve">Personal Projects</w:t>
+      </w:r>
+    </w:p>
+    <w:p>
+      <w:pPr>
+        <w:tabs>
+          <w:tab w:val="right" w:pos="10536.000000000002"/>
+        </w:tabs>
         <w:spacing w:line="240" w:lineRule="auto"/>
         <w:rPr>
           <w:rFonts w:ascii="Calibri" w:cs="Calibri" w:eastAsia="Calibri" w:hAnsi="Calibri"/>
@@ -281,7 +800,7 @@
         </w:rPr>
         <w:t xml:space="preserve">Primal Portal — </w:t>
       </w:r>
-      <w:hyperlink r:id="rId9">
+      <w:hyperlink r:id="rId13">
         <w:r>
           <w:rPr>
             <w:rFonts w:ascii="Calibri" w:cs="Calibri" w:eastAsia="Calibri" w:hAnsi="Calibri"/>
@@ -323,7 +842,7 @@
         </w:rPr>
         <w:t xml:space="preserve"> </w:t>
       </w:r>
-      <w:hyperlink r:id="rId10">
+      <w:hyperlink r:id="rId14">
         <w:r>
           <w:rPr>
             <w:rFonts w:ascii="Calibri" w:cs="Calibri" w:eastAsia="Calibri" w:hAnsi="Calibri"/>
@@ -365,7 +884,7 @@
         </w:rPr>
         <w:t xml:space="preserve">Web portal for </w:t>
       </w:r>
-      <w:hyperlink r:id="rId11">
+      <w:hyperlink r:id="rId15">
         <w:r>
           <w:rPr>
             <w:rFonts w:ascii="Calibri" w:cs="Calibri" w:eastAsia="Calibri" w:hAnsi="Calibri"/>
@@ -578,7 +1097,7 @@
         </w:rPr>
         <w:t xml:space="preserve">Grumbler — </w:t>
       </w:r>
-      <w:hyperlink r:id="rId12">
+      <w:hyperlink r:id="rId16">
         <w:r>
           <w:rPr>
             <w:rFonts w:ascii="Calibri" w:cs="Calibri" w:eastAsia="Calibri" w:hAnsi="Calibri"/>
@@ -726,54 +1245,6 @@
     </w:p>
     <w:p>
       <w:pPr>
-        <w:numPr>
-          <w:ilvl w:val="0"/>
-          <w:numId w:val="2"/>
-        </w:numPr>
-        <w:spacing w:line="240" w:lineRule="auto"/>
-        <w:ind w:left="360"/>
-        <w:rPr>
-          <w:rFonts w:ascii="Calibri" w:cs="Calibri" w:eastAsia="Calibri" w:hAnsi="Calibri"/>
-          <w:sz w:val="22"/>
-          <w:szCs w:val="22"/>
-          <w:u w:val="none"/>
-        </w:rPr>
-      </w:pPr>
-      <w:r>
-        <w:rPr>
-          <w:rFonts w:ascii="Calibri" w:cs="Calibri" w:eastAsia="Calibri" w:hAnsi="Calibri"/>
-          <w:sz w:val="22"/>
-          <w:szCs w:val="22"/>
-          <w:rtl w:val="0"/>
-        </w:rPr>
-        <w:t xml:space="preserve">Styled front end of app with </w:t>
-      </w:r>
-      <w:r>
-        <w:rPr>
-          <w:rFonts w:ascii="Calibri" w:cs="Calibri" w:eastAsia="Calibri" w:hAnsi="Calibri"/>
-          <w:sz w:val="22"/>
-          <w:szCs w:val="22"/>
-          <w:rtl w:val="0"/>
-        </w:rPr>
-        <w:t xml:space="preserve">Semantic UI React</w:t>
-      </w:r>
-      <w:r>
-        <w:rPr>
-          <w:rFonts w:ascii="Calibri" w:cs="Calibri" w:eastAsia="Calibri" w:hAnsi="Calibri"/>
-          <w:sz w:val="22"/>
-          <w:szCs w:val="22"/>
-          <w:rtl w:val="0"/>
-        </w:rPr>
-        <w:t xml:space="preserve">.</w:t>
-      </w:r>
-      <w:r>
-        <w:rPr>
-          <w:rtl w:val="0"/>
-        </w:rPr>
-      </w:r>
-    </w:p>
-    <w:p>
-      <w:pPr>
         <w:spacing w:line="240" w:lineRule="auto"/>
         <w:ind w:left="0" w:firstLine="0"/>
         <w:rPr>
@@ -808,9 +1279,9 @@
           <w:szCs w:val="22"/>
           <w:rtl w:val="0"/>
         </w:rPr>
-        <w:t xml:space="preserve">AMOpportunities — </w:t>
-      </w:r>
-      <w:hyperlink r:id="rId13">
+        <w:t xml:space="preserve">D3 USA Map — </w:t>
+      </w:r>
+      <w:hyperlink r:id="rId17">
         <w:r>
           <w:rPr>
             <w:rFonts w:ascii="Calibri" w:cs="Calibri" w:eastAsia="Calibri" w:hAnsi="Calibri"/>
@@ -821,7 +1292,7 @@
             <w:u w:val="single"/>
             <w:rtl w:val="0"/>
           </w:rPr>
-          <w:t xml:space="preserve">https://www.amopportunities.org/</w:t>
+          <w:t xml:space="preserve">Demo</w:t>
         </w:r>
       </w:hyperlink>
       <w:r>
@@ -831,186 +1302,28 @@
           <w:szCs w:val="22"/>
           <w:rtl w:val="0"/>
         </w:rPr>
-        <w:tab/>
-      </w:r>
-    </w:p>
-    <w:p>
-      <w:pPr>
-        <w:spacing w:line="240" w:lineRule="auto"/>
-        <w:rPr>
-          <w:rFonts w:ascii="Calibri" w:cs="Calibri" w:eastAsia="Calibri" w:hAnsi="Calibri"/>
-          <w:sz w:val="22"/>
-          <w:szCs w:val="22"/>
-        </w:rPr>
-      </w:pPr>
-      <w:r>
-        <w:rPr>
-          <w:rFonts w:ascii="Calibri" w:cs="Calibri" w:eastAsia="Calibri" w:hAnsi="Calibri"/>
-          <w:sz w:val="22"/>
-          <w:szCs w:val="22"/>
-          <w:rtl w:val="0"/>
-        </w:rPr>
-        <w:t xml:space="preserve">Online marketplace for foreign medical students to explore and enroll in medical rotations in the United States.</w:t>
-      </w:r>
-    </w:p>
-    <w:p>
-      <w:pPr>
-        <w:numPr>
-          <w:ilvl w:val="0"/>
-          <w:numId w:val="2"/>
-        </w:numPr>
-        <w:spacing w:line="240" w:lineRule="auto"/>
-        <w:ind w:left="360"/>
-        <w:rPr>
-          <w:rFonts w:ascii="Calibri" w:cs="Calibri" w:eastAsia="Calibri" w:hAnsi="Calibri"/>
-          <w:b w:val="1"/>
-          <w:sz w:val="22"/>
-          <w:szCs w:val="22"/>
-        </w:rPr>
-      </w:pPr>
-      <w:r>
-        <w:rPr>
-          <w:rFonts w:ascii="Calibri" w:cs="Calibri" w:eastAsia="Calibri" w:hAnsi="Calibri"/>
-          <w:sz w:val="22"/>
-          <w:szCs w:val="22"/>
-          <w:rtl w:val="0"/>
-        </w:rPr>
-        <w:t xml:space="preserve">Developed the front-end of </w:t>
-      </w:r>
-      <w:r>
-        <w:rPr>
-          <w:rFonts w:ascii="Calibri" w:cs="Calibri" w:eastAsia="Calibri" w:hAnsi="Calibri"/>
-          <w:sz w:val="22"/>
-          <w:szCs w:val="22"/>
-          <w:rtl w:val="0"/>
-        </w:rPr>
-        <w:t xml:space="preserve">AMO’s</w:t>
-      </w:r>
-      <w:r>
-        <w:rPr>
-          <w:rFonts w:ascii="Calibri" w:cs="Calibri" w:eastAsia="Calibri" w:hAnsi="Calibri"/>
-          <w:sz w:val="22"/>
-          <w:szCs w:val="22"/>
-          <w:rtl w:val="0"/>
-        </w:rPr>
-        <w:t xml:space="preserve"> web and mobile app using </w:t>
-      </w:r>
-      <w:r>
-        <w:rPr>
-          <w:rFonts w:ascii="Calibri" w:cs="Calibri" w:eastAsia="Calibri" w:hAnsi="Calibri"/>
-          <w:sz w:val="22"/>
-          <w:szCs w:val="22"/>
-          <w:rtl w:val="0"/>
-        </w:rPr>
-        <w:t xml:space="preserve">Ionic</w:t>
-      </w:r>
-      <w:r>
-        <w:rPr>
-          <w:rFonts w:ascii="Calibri" w:cs="Calibri" w:eastAsia="Calibri" w:hAnsi="Calibri"/>
-          <w:sz w:val="22"/>
-          <w:szCs w:val="22"/>
-          <w:rtl w:val="0"/>
-        </w:rPr>
-        <w:t xml:space="preserve"> and </w:t>
-      </w:r>
-      <w:r>
-        <w:rPr>
-          <w:rFonts w:ascii="Calibri" w:cs="Calibri" w:eastAsia="Calibri" w:hAnsi="Calibri"/>
-          <w:sz w:val="22"/>
-          <w:szCs w:val="22"/>
-          <w:rtl w:val="0"/>
-        </w:rPr>
-        <w:t xml:space="preserve">Angular</w:t>
-      </w:r>
-      <w:r>
-        <w:rPr>
-          <w:rFonts w:ascii="Calibri" w:cs="Calibri" w:eastAsia="Calibri" w:hAnsi="Calibri"/>
-          <w:sz w:val="22"/>
-          <w:szCs w:val="22"/>
-          <w:rtl w:val="0"/>
-        </w:rPr>
-        <w:t xml:space="preserve">.</w:t>
-      </w:r>
-    </w:p>
-    <w:p>
-      <w:pPr>
-        <w:numPr>
-          <w:ilvl w:val="0"/>
-          <w:numId w:val="2"/>
-        </w:numPr>
-        <w:spacing w:line="240" w:lineRule="auto"/>
-        <w:ind w:left="360"/>
-        <w:rPr>
-          <w:rFonts w:ascii="Calibri" w:cs="Calibri" w:eastAsia="Calibri" w:hAnsi="Calibri"/>
-          <w:sz w:val="22"/>
-          <w:szCs w:val="22"/>
-        </w:rPr>
-      </w:pPr>
-      <w:r>
-        <w:rPr>
-          <w:rFonts w:ascii="Calibri" w:cs="Calibri" w:eastAsia="Calibri" w:hAnsi="Calibri"/>
-          <w:sz w:val="22"/>
-          <w:szCs w:val="22"/>
-          <w:rtl w:val="0"/>
-        </w:rPr>
-        <w:t xml:space="preserve">Collaborated with AMO’s various teams to gather input for the app and implement needed design changes.</w:t>
-      </w:r>
-      <w:r>
-        <w:rPr>
-          <w:rtl w:val="0"/>
-        </w:rPr>
-      </w:r>
-    </w:p>
-    <w:p>
-      <w:pPr>
-        <w:spacing w:line="276" w:lineRule="auto"/>
-        <w:rPr>
-          <w:rFonts w:ascii="Calibri" w:cs="Calibri" w:eastAsia="Calibri" w:hAnsi="Calibri"/>
-          <w:b w:val="1"/>
-          <w:sz w:val="22"/>
-          <w:szCs w:val="22"/>
-        </w:rPr>
-      </w:pPr>
-      <w:r>
-        <w:rPr>
-          <w:rtl w:val="0"/>
-        </w:rPr>
-      </w:r>
-    </w:p>
-    <w:p>
-      <w:pPr>
-        <w:spacing w:line="240" w:lineRule="auto"/>
-        <w:jc w:val="center"/>
-        <w:rPr>
-          <w:rFonts w:ascii="Calibri" w:cs="Calibri" w:eastAsia="Calibri" w:hAnsi="Calibri"/>
-          <w:b w:val="1"/>
-          <w:sz w:val="22"/>
-          <w:szCs w:val="22"/>
-        </w:rPr>
-      </w:pPr>
-      <w:r>
-        <w:rPr>
-          <w:rFonts w:ascii="Calibri" w:cs="Calibri" w:eastAsia="Calibri" w:hAnsi="Calibri"/>
-          <w:b w:val="1"/>
-          <w:sz w:val="22"/>
-          <w:szCs w:val="22"/>
-          <w:rtl w:val="0"/>
-        </w:rPr>
-        <w:t xml:space="preserve">WORK EXPERIENCE</w:t>
-      </w:r>
-    </w:p>
-    <w:p>
-      <w:pPr>
-        <w:tabs>
-          <w:tab w:val="right" w:pos="10536.000000000002"/>
-        </w:tabs>
-        <w:rPr>
-          <w:rFonts w:ascii="Calibri" w:cs="Calibri" w:eastAsia="Calibri" w:hAnsi="Calibri"/>
-          <w:sz w:val="22"/>
-          <w:szCs w:val="22"/>
-        </w:rPr>
-      </w:pPr>
-      <w:hyperlink r:id="rId14">
+        <w:t xml:space="preserve"> </w:t>
+      </w:r>
+      <w:r>
+        <w:rPr>
+          <w:rFonts w:ascii="Calibri" w:cs="Calibri" w:eastAsia="Calibri" w:hAnsi="Calibri"/>
+          <w:b w:val="1"/>
+          <w:sz w:val="22"/>
+          <w:szCs w:val="22"/>
+          <w:rtl w:val="0"/>
+        </w:rPr>
+        <w:t xml:space="preserve">|</w:t>
+      </w:r>
+      <w:r>
+        <w:rPr>
+          <w:rFonts w:ascii="Calibri" w:cs="Calibri" w:eastAsia="Calibri" w:hAnsi="Calibri"/>
+          <w:sz w:val="22"/>
+          <w:szCs w:val="22"/>
+          <w:rtl w:val="0"/>
+        </w:rPr>
+        <w:t xml:space="preserve"> </w:t>
+      </w:r>
+      <w:hyperlink r:id="rId18">
         <w:r>
           <w:rPr>
             <w:rFonts w:ascii="Calibri" w:cs="Calibri" w:eastAsia="Calibri" w:hAnsi="Calibri"/>
@@ -1021,89 +1334,63 @@
             <w:u w:val="single"/>
             <w:rtl w:val="0"/>
           </w:rPr>
-          <w:t xml:space="preserve">National Democratic Training Committee</w:t>
+          <w:t xml:space="preserve">Code</w:t>
         </w:r>
       </w:hyperlink>
       <w:r>
         <w:rPr>
           <w:rFonts w:ascii="Calibri" w:cs="Calibri" w:eastAsia="Calibri" w:hAnsi="Calibri"/>
-          <w:b w:val="1"/>
-          <w:sz w:val="22"/>
-          <w:szCs w:val="22"/>
-          <w:rtl w:val="0"/>
-        </w:rPr>
-        <w:t xml:space="preserve"> — Chicago, IL</w:t>
+          <w:sz w:val="22"/>
+          <w:szCs w:val="22"/>
+          <w:rtl w:val="0"/>
+        </w:rPr>
         <w:tab/>
       </w:r>
-      <w:r>
-        <w:rPr>
-          <w:rFonts w:ascii="Calibri" w:cs="Calibri" w:eastAsia="Calibri" w:hAnsi="Calibri"/>
-          <w:sz w:val="22"/>
-          <w:szCs w:val="22"/>
-          <w:rtl w:val="0"/>
-        </w:rPr>
-        <w:t xml:space="preserve">August 2019 — Present</w:t>
-      </w:r>
-    </w:p>
-    <w:p>
-      <w:pPr>
-        <w:rPr>
-          <w:rFonts w:ascii="Calibri" w:cs="Calibri" w:eastAsia="Calibri" w:hAnsi="Calibri"/>
-          <w:sz w:val="22"/>
-          <w:szCs w:val="22"/>
-        </w:rPr>
-      </w:pPr>
-      <w:r>
-        <w:rPr>
-          <w:rFonts w:ascii="Calibri" w:cs="Calibri" w:eastAsia="Calibri" w:hAnsi="Calibri"/>
-          <w:sz w:val="22"/>
-          <w:szCs w:val="22"/>
-          <w:rtl w:val="0"/>
-        </w:rPr>
-        <w:t xml:space="preserve">Web Developer</w:t>
-      </w:r>
-    </w:p>
-    <w:p>
-      <w:pPr>
-        <w:rPr>
-          <w:rFonts w:ascii="Calibri" w:cs="Calibri" w:eastAsia="Calibri" w:hAnsi="Calibri"/>
-          <w:sz w:val="22"/>
-          <w:szCs w:val="22"/>
-        </w:rPr>
-      </w:pPr>
-      <w:r>
-        <w:rPr>
-          <w:rFonts w:ascii="Calibri" w:cs="Calibri" w:eastAsia="Calibri" w:hAnsi="Calibri"/>
-          <w:sz w:val="22"/>
-          <w:szCs w:val="22"/>
-          <w:rtl w:val="0"/>
-        </w:rPr>
-        <w:t xml:space="preserve">NDTC develops a free online and in-person learning platform to train the next generation of Democrats to run for office.</w:t>
+    </w:p>
+    <w:p>
+      <w:pPr>
+        <w:spacing w:line="240" w:lineRule="auto"/>
+        <w:rPr>
+          <w:rFonts w:ascii="Calibri" w:cs="Calibri" w:eastAsia="Calibri" w:hAnsi="Calibri"/>
+          <w:sz w:val="22"/>
+          <w:szCs w:val="22"/>
+        </w:rPr>
+      </w:pPr>
+      <w:r>
+        <w:rPr>
+          <w:rFonts w:ascii="Calibri" w:cs="Calibri" w:eastAsia="Calibri" w:hAnsi="Calibri"/>
+          <w:sz w:val="22"/>
+          <w:szCs w:val="22"/>
+          <w:rtl w:val="0"/>
+        </w:rPr>
+        <w:t xml:space="preserve">Straight forward example of using D3 to render a classic Albers projection of the U.S. with animated landmark pins</w:t>
       </w:r>
     </w:p>
     <w:p>
       <w:pPr>
         <w:numPr>
           <w:ilvl w:val="0"/>
-          <w:numId w:val="1"/>
+          <w:numId w:val="2"/>
         </w:numPr>
-        <w:ind w:left="450" w:hanging="360"/>
-        <w:rPr>
-          <w:rFonts w:ascii="Calibri" w:cs="Calibri" w:eastAsia="Calibri" w:hAnsi="Calibri"/>
-          <w:sz w:val="22"/>
-          <w:szCs w:val="22"/>
-        </w:rPr>
-      </w:pPr>
-      <w:r>
-        <w:rPr>
-          <w:rFonts w:ascii="Calibri" w:cs="Calibri" w:eastAsia="Calibri" w:hAnsi="Calibri"/>
-          <w:sz w:val="22"/>
-          <w:szCs w:val="22"/>
-          <w:rtl w:val="0"/>
-        </w:rPr>
-        <w:t xml:space="preserve">Collaborate with NDTC's teams to design and build new features for </w:t>
-      </w:r>
-      <w:hyperlink r:id="rId15">
+        <w:spacing w:line="240" w:lineRule="auto"/>
+        <w:ind w:left="360"/>
+        <w:rPr>
+          <w:rFonts w:ascii="Calibri" w:cs="Calibri" w:eastAsia="Calibri" w:hAnsi="Calibri"/>
+          <w:b w:val="1"/>
+          <w:sz w:val="22"/>
+          <w:szCs w:val="22"/>
+        </w:rPr>
+      </w:pPr>
+      <w:r>
+        <w:rPr>
+          <w:rFonts w:ascii="Calibri" w:cs="Calibri" w:eastAsia="Calibri" w:hAnsi="Calibri"/>
+          <w:sz w:val="22"/>
+          <w:szCs w:val="22"/>
+          <w:rtl w:val="0"/>
+        </w:rPr>
+        <w:t xml:space="preserve">Developed to dynamically render maps for the National Democratic Training Committee’s site </w:t>
+      </w:r>
+      <w:hyperlink r:id="rId19">
         <w:r>
           <w:rPr>
             <w:rFonts w:ascii="Calibri" w:cs="Calibri" w:eastAsia="Calibri" w:hAnsi="Calibri"/>
@@ -1118,135 +1405,8 @@
       </w:hyperlink>
       <w:r>
         <w:rPr>
-          <w:rFonts w:ascii="Calibri" w:cs="Calibri" w:eastAsia="Calibri" w:hAnsi="Calibri"/>
-          <w:sz w:val="22"/>
-          <w:szCs w:val="22"/>
-          <w:rtl w:val="0"/>
-        </w:rPr>
-        <w:t xml:space="preserve">.</w:t>
-      </w:r>
-    </w:p>
-    <w:p>
-      <w:pPr>
-        <w:numPr>
-          <w:ilvl w:val="0"/>
-          <w:numId w:val="1"/>
-        </w:numPr>
-        <w:ind w:left="450" w:hanging="360"/>
-        <w:rPr>
-          <w:rFonts w:ascii="Calibri" w:cs="Calibri" w:eastAsia="Calibri" w:hAnsi="Calibri"/>
-          <w:sz w:val="22"/>
-          <w:szCs w:val="22"/>
-        </w:rPr>
-      </w:pPr>
-      <w:r>
-        <w:rPr>
-          <w:rFonts w:ascii="Calibri" w:cs="Calibri" w:eastAsia="Calibri" w:hAnsi="Calibri"/>
-          <w:sz w:val="22"/>
-          <w:szCs w:val="22"/>
-          <w:rtl w:val="0"/>
-        </w:rPr>
-        <w:t xml:space="preserve">Follow product roadmap to develop improvements for our software built on WordPress.</w:t>
-      </w:r>
-    </w:p>
-    <w:p>
-      <w:pPr>
-        <w:ind w:left="0" w:firstLine="0"/>
-        <w:rPr>
-          <w:rFonts w:ascii="Calibri" w:cs="Calibri" w:eastAsia="Calibri" w:hAnsi="Calibri"/>
-          <w:sz w:val="22"/>
-          <w:szCs w:val="22"/>
-        </w:rPr>
-      </w:pPr>
-      <w:r>
-        <w:rPr>
-          <w:rtl w:val="0"/>
-        </w:rPr>
-      </w:r>
-    </w:p>
-    <w:p>
-      <w:pPr>
-        <w:tabs>
-          <w:tab w:val="right" w:pos="10536.000000000002"/>
-        </w:tabs>
-        <w:spacing w:line="240" w:lineRule="auto"/>
-        <w:rPr>
-          <w:rFonts w:ascii="Calibri" w:cs="Calibri" w:eastAsia="Calibri" w:hAnsi="Calibri"/>
-          <w:sz w:val="22"/>
-          <w:szCs w:val="22"/>
-        </w:rPr>
-      </w:pPr>
-      <w:hyperlink r:id="rId16">
-        <w:r>
-          <w:rPr>
-            <w:rFonts w:ascii="Calibri" w:cs="Calibri" w:eastAsia="Calibri" w:hAnsi="Calibri"/>
-            <w:b w:val="1"/>
-            <w:color w:val="1155cc"/>
-            <w:sz w:val="22"/>
-            <w:szCs w:val="22"/>
-            <w:u w:val="single"/>
-            <w:rtl w:val="0"/>
-          </w:rPr>
-          <w:t xml:space="preserve">AMOpportunities</w:t>
-        </w:r>
-      </w:hyperlink>
-      <w:r>
-        <w:rPr>
-          <w:rFonts w:ascii="Calibri" w:cs="Calibri" w:eastAsia="Calibri" w:hAnsi="Calibri"/>
-          <w:b w:val="1"/>
-          <w:sz w:val="22"/>
-          <w:szCs w:val="22"/>
-          <w:rtl w:val="0"/>
-        </w:rPr>
-        <w:t xml:space="preserve"> — Chicago, IL</w:t>
-      </w:r>
-      <w:r>
-        <w:rPr>
-          <w:rFonts w:ascii="Calibri" w:cs="Calibri" w:eastAsia="Calibri" w:hAnsi="Calibri"/>
-          <w:sz w:val="22"/>
-          <w:szCs w:val="22"/>
-          <w:rtl w:val="0"/>
-        </w:rPr>
-        <w:tab/>
-        <w:t xml:space="preserve">July 2018 — November 2018</w:t>
-      </w:r>
-    </w:p>
-    <w:p>
-      <w:pPr>
-        <w:spacing w:line="240" w:lineRule="auto"/>
-        <w:rPr>
-          <w:rFonts w:ascii="Calibri" w:cs="Calibri" w:eastAsia="Calibri" w:hAnsi="Calibri"/>
-          <w:sz w:val="22"/>
-          <w:szCs w:val="22"/>
-        </w:rPr>
-      </w:pPr>
-      <w:r>
-        <w:rPr>
-          <w:rFonts w:ascii="Calibri" w:cs="Calibri" w:eastAsia="Calibri" w:hAnsi="Calibri"/>
-          <w:sz w:val="22"/>
-          <w:szCs w:val="22"/>
-          <w:rtl w:val="0"/>
-        </w:rPr>
-        <w:t xml:space="preserve">Junior Web Developer</w:t>
-      </w:r>
-    </w:p>
-    <w:p>
-      <w:pPr>
-        <w:spacing w:line="240" w:lineRule="auto"/>
-        <w:rPr>
-          <w:rFonts w:ascii="Calibri" w:cs="Calibri" w:eastAsia="Calibri" w:hAnsi="Calibri"/>
-          <w:sz w:val="22"/>
-          <w:szCs w:val="22"/>
-        </w:rPr>
-      </w:pPr>
-      <w:r>
-        <w:rPr>
-          <w:rFonts w:ascii="Calibri" w:cs="Calibri" w:eastAsia="Calibri" w:hAnsi="Calibri"/>
-          <w:sz w:val="22"/>
-          <w:szCs w:val="22"/>
-          <w:rtl w:val="0"/>
-        </w:rPr>
-        <w:t xml:space="preserve">AMO develops an online platform that connects healthcare providers with medical students seeking clinical rotations.</w:t>
+          <w:rtl w:val="0"/>
+        </w:rPr>
       </w:r>
     </w:p>
     <w:p>
@@ -1259,31 +1419,6 @@
         <w:ind w:left="360"/>
         <w:rPr>
           <w:rFonts w:ascii="Calibri" w:cs="Calibri" w:eastAsia="Calibri" w:hAnsi="Calibri"/>
-          <w:b w:val="1"/>
-          <w:sz w:val="22"/>
-          <w:szCs w:val="22"/>
-        </w:rPr>
-      </w:pPr>
-      <w:r>
-        <w:rPr>
-          <w:rFonts w:ascii="Calibri" w:cs="Calibri" w:eastAsia="Calibri" w:hAnsi="Calibri"/>
-          <w:sz w:val="22"/>
-          <w:szCs w:val="22"/>
-          <w:rtl w:val="0"/>
-        </w:rPr>
-        <w:t xml:space="preserve">Developed the front-end of AMO’s web and mobile app using Ionic and Angular.</w:t>
-      </w:r>
-    </w:p>
-    <w:p>
-      <w:pPr>
-        <w:numPr>
-          <w:ilvl w:val="0"/>
-          <w:numId w:val="2"/>
-        </w:numPr>
-        <w:spacing w:line="240" w:lineRule="auto"/>
-        <w:ind w:left="360"/>
-        <w:rPr>
-          <w:rFonts w:ascii="Calibri" w:cs="Calibri" w:eastAsia="Calibri" w:hAnsi="Calibri"/>
           <w:sz w:val="22"/>
           <w:szCs w:val="22"/>
           <w:u w:val="none"/>
@@ -1296,193 +1431,7 @@
           <w:szCs w:val="22"/>
           <w:rtl w:val="0"/>
         </w:rPr>
-        <w:t xml:space="preserve">Worked alongside AMO’s various teams to gather input and design custom components for the app’s UX / UI.</w:t>
-      </w:r>
-      <w:r>
-        <w:rPr>
-          <w:rtl w:val="0"/>
-        </w:rPr>
-      </w:r>
-    </w:p>
-    <w:p>
-      <w:pPr>
-        <w:spacing w:line="240" w:lineRule="auto"/>
-        <w:rPr>
-          <w:rFonts w:ascii="Calibri" w:cs="Calibri" w:eastAsia="Calibri" w:hAnsi="Calibri"/>
-          <w:sz w:val="22"/>
-          <w:szCs w:val="22"/>
-          <w:highlight w:val="white"/>
-        </w:rPr>
-      </w:pPr>
-      <w:r>
-        <w:rPr>
-          <w:rtl w:val="0"/>
-        </w:rPr>
-      </w:r>
-    </w:p>
-    <w:p>
-      <w:pPr>
-        <w:tabs>
-          <w:tab w:val="right" w:pos="10536.000000000002"/>
-        </w:tabs>
-        <w:spacing w:line="240" w:lineRule="auto"/>
-        <w:rPr>
-          <w:rFonts w:ascii="Calibri" w:cs="Calibri" w:eastAsia="Calibri" w:hAnsi="Calibri"/>
-          <w:sz w:val="22"/>
-          <w:szCs w:val="22"/>
-        </w:rPr>
-      </w:pPr>
-      <w:hyperlink r:id="rId17">
-        <w:r>
-          <w:rPr>
-            <w:rFonts w:ascii="Calibri" w:cs="Calibri" w:eastAsia="Calibri" w:hAnsi="Calibri"/>
-            <w:b w:val="1"/>
-            <w:color w:val="1155cc"/>
-            <w:sz w:val="22"/>
-            <w:szCs w:val="22"/>
-            <w:u w:val="single"/>
-            <w:rtl w:val="0"/>
-          </w:rPr>
-          <w:t xml:space="preserve">TouchBistro</w:t>
-        </w:r>
-      </w:hyperlink>
-      <w:r>
-        <w:rPr>
-          <w:rFonts w:ascii="Calibri" w:cs="Calibri" w:eastAsia="Calibri" w:hAnsi="Calibri"/>
-          <w:b w:val="1"/>
-          <w:sz w:val="22"/>
-          <w:szCs w:val="22"/>
-          <w:rtl w:val="0"/>
-        </w:rPr>
-        <w:t xml:space="preserve"> — Chicago, IL</w:t>
-        <w:tab/>
-      </w:r>
-      <w:r>
-        <w:rPr>
-          <w:rFonts w:ascii="Calibri" w:cs="Calibri" w:eastAsia="Calibri" w:hAnsi="Calibri"/>
-          <w:sz w:val="22"/>
-          <w:szCs w:val="22"/>
-          <w:rtl w:val="0"/>
-        </w:rPr>
-        <w:t xml:space="preserve">July 2017 — October 2017</w:t>
-      </w:r>
-      <w:r>
-        <w:rPr>
-          <w:rtl w:val="0"/>
-        </w:rPr>
-      </w:r>
-    </w:p>
-    <w:p>
-      <w:pPr>
-        <w:spacing w:line="240" w:lineRule="auto"/>
-        <w:rPr>
-          <w:rFonts w:ascii="Calibri" w:cs="Calibri" w:eastAsia="Calibri" w:hAnsi="Calibri"/>
-          <w:sz w:val="22"/>
-          <w:szCs w:val="22"/>
-        </w:rPr>
-      </w:pPr>
-      <w:r>
-        <w:rPr>
-          <w:rFonts w:ascii="Calibri" w:cs="Calibri" w:eastAsia="Calibri" w:hAnsi="Calibri"/>
-          <w:sz w:val="22"/>
-          <w:szCs w:val="22"/>
-          <w:rtl w:val="0"/>
-        </w:rPr>
-        <w:t xml:space="preserve">Customer Care Specialist</w:t>
-      </w:r>
-    </w:p>
-    <w:p>
-      <w:pPr>
-        <w:spacing w:line="240" w:lineRule="auto"/>
-        <w:rPr>
-          <w:rFonts w:ascii="Calibri" w:cs="Calibri" w:eastAsia="Calibri" w:hAnsi="Calibri"/>
-          <w:sz w:val="22"/>
-          <w:szCs w:val="22"/>
-        </w:rPr>
-      </w:pPr>
-      <w:r>
-        <w:rPr>
-          <w:rFonts w:ascii="Calibri" w:cs="Calibri" w:eastAsia="Calibri" w:hAnsi="Calibri"/>
-          <w:sz w:val="22"/>
-          <w:szCs w:val="22"/>
-          <w:rtl w:val="0"/>
-        </w:rPr>
-        <w:t xml:space="preserve">Toronto-based tech company that develops a restaurant point of sale (POS) system for the iPad.</w:t>
-      </w:r>
-    </w:p>
-    <w:p>
-      <w:pPr>
-        <w:numPr>
-          <w:ilvl w:val="0"/>
-          <w:numId w:val="1"/>
-        </w:numPr>
-        <w:spacing w:line="240" w:lineRule="auto"/>
-        <w:ind w:left="450" w:hanging="360"/>
-        <w:rPr>
-          <w:rFonts w:ascii="Calibri" w:cs="Calibri" w:eastAsia="Calibri" w:hAnsi="Calibri"/>
-          <w:b w:val="1"/>
-          <w:sz w:val="22"/>
-          <w:szCs w:val="22"/>
-        </w:rPr>
-      </w:pPr>
-      <w:r>
-        <w:rPr>
-          <w:rFonts w:ascii="Calibri" w:cs="Calibri" w:eastAsia="Calibri" w:hAnsi="Calibri"/>
-          <w:sz w:val="22"/>
-          <w:szCs w:val="22"/>
-          <w:rtl w:val="0"/>
-        </w:rPr>
-        <w:t xml:space="preserve">Handle Tier 1 customer support requests from inbound calls, emails, and tickets.</w:t>
-      </w:r>
-    </w:p>
-    <w:p>
-      <w:pPr>
-        <w:numPr>
-          <w:ilvl w:val="0"/>
-          <w:numId w:val="1"/>
-        </w:numPr>
-        <w:spacing w:line="240" w:lineRule="auto"/>
-        <w:ind w:left="450" w:hanging="360"/>
-        <w:rPr>
-          <w:rFonts w:ascii="Calibri" w:cs="Calibri" w:eastAsia="Calibri" w:hAnsi="Calibri"/>
-          <w:b w:val="1"/>
-          <w:sz w:val="22"/>
-          <w:szCs w:val="22"/>
-        </w:rPr>
-      </w:pPr>
-      <w:r>
-        <w:rPr>
-          <w:rFonts w:ascii="Calibri" w:cs="Calibri" w:eastAsia="Calibri" w:hAnsi="Calibri"/>
-          <w:sz w:val="22"/>
-          <w:szCs w:val="22"/>
-          <w:rtl w:val="0"/>
-        </w:rPr>
-        <w:t xml:space="preserve">Assist clients with account options, ongoing subscriptions / billing, and troubleshooting technical issues.</w:t>
-      </w:r>
-    </w:p>
-    <w:p>
-      <w:pPr>
-        <w:numPr>
-          <w:ilvl w:val="0"/>
-          <w:numId w:val="1"/>
-        </w:numPr>
-        <w:spacing w:line="240" w:lineRule="auto"/>
-        <w:ind w:left="450" w:hanging="360"/>
-        <w:rPr>
-          <w:rFonts w:ascii="Calibri" w:cs="Calibri" w:eastAsia="Calibri" w:hAnsi="Calibri"/>
-          <w:b w:val="1"/>
-          <w:sz w:val="22"/>
-          <w:szCs w:val="22"/>
-        </w:rPr>
-      </w:pPr>
-      <w:r>
-        <w:rPr>
-          <w:rFonts w:ascii="Calibri" w:cs="Calibri" w:eastAsia="Calibri" w:hAnsi="Calibri"/>
-          <w:sz w:val="22"/>
-          <w:szCs w:val="22"/>
-          <w:rtl w:val="0"/>
-        </w:rPr>
-        <w:t xml:space="preserve">Created documentation for the support team’s procedures to improve the quality and consistency of customer service.</w:t>
+        <w:t xml:space="preserve">Built with D3 and GeoJSON data of the US. Map is made of vector images so it stays sharp at any size or zoom level.</w:t>
       </w:r>
     </w:p>
     <w:p>

</xml_diff>